<commit_message>
Update Wandering Wonderland GDD.docx
Added page numbers and flow chart
</commit_message>
<xml_diff>
--- a/Wandering Wonderland GDD.docx
+++ b/Wandering Wonderland GDD.docx
@@ -185,31 +185,55 @@
         </w:rPr>
         <w:t>ame Overview</w:t>
       </w:r>
-    </w:p>
-    <w:p>
-      <w:pPr>
-        <w:rPr>
-          <w:sz w:val="40"/>
-          <w:szCs w:val="40"/>
-          <w:lang w:val="en-US"/>
-        </w:rPr>
-      </w:pPr>
-    </w:p>
-    <w:p>
-      <w:pPr>
-        <w:rPr>
-          <w:sz w:val="40"/>
-          <w:szCs w:val="40"/>
-          <w:lang w:val="en-US"/>
-        </w:rPr>
-      </w:pPr>
-      <w:r>
-        <w:rPr>
-          <w:sz w:val="40"/>
-          <w:szCs w:val="40"/>
-          <w:lang w:val="en-US"/>
-        </w:rPr>
-        <w:t xml:space="preserve">1.1   Plot                                                                                                                                      </w:t>
+      <w:r>
+        <w:rPr>
+          <w:sz w:val="40"/>
+          <w:szCs w:val="40"/>
+          <w:lang w:val="en-US"/>
+        </w:rPr>
+        <w:t>……………………………………….3</w:t>
+      </w:r>
+    </w:p>
+    <w:p>
+      <w:pPr>
+        <w:rPr>
+          <w:sz w:val="40"/>
+          <w:szCs w:val="40"/>
+          <w:lang w:val="en-US"/>
+        </w:rPr>
+      </w:pPr>
+    </w:p>
+    <w:p>
+      <w:pPr>
+        <w:rPr>
+          <w:sz w:val="40"/>
+          <w:szCs w:val="40"/>
+          <w:lang w:val="en-US"/>
+        </w:rPr>
+      </w:pPr>
+      <w:r>
+        <w:rPr>
+          <w:sz w:val="40"/>
+          <w:szCs w:val="40"/>
+          <w:lang w:val="en-US"/>
+        </w:rPr>
+        <w:t>1.1   Plot</w:t>
+      </w:r>
+      <w:r>
+        <w:rPr>
+          <w:sz w:val="40"/>
+          <w:szCs w:val="40"/>
+          <w:lang w:val="en-US"/>
+        </w:rPr>
+        <w:t>……………………………………….3</w:t>
+      </w:r>
+      <w:r>
+        <w:rPr>
+          <w:sz w:val="40"/>
+          <w:szCs w:val="40"/>
+          <w:lang w:val="en-US"/>
+        </w:rPr>
+        <w:t xml:space="preserve">                                                                                                                                      </w:t>
       </w:r>
     </w:p>
     <w:p>
@@ -250,6 +274,14 @@
         </w:rPr>
         <w:t>Setting</w:t>
       </w:r>
+      <w:r>
+        <w:rPr>
+          <w:sz w:val="40"/>
+          <w:szCs w:val="40"/>
+          <w:lang w:val="en-US"/>
+        </w:rPr>
+        <w:t>……………………………………….3</w:t>
+      </w:r>
     </w:p>
     <w:p>
       <w:pPr>
@@ -276,6 +308,22 @@
         </w:rPr>
         <w:t>2.1 Core Gameplay</w:t>
       </w:r>
+      <w:r>
+        <w:rPr>
+          <w:sz w:val="40"/>
+          <w:szCs w:val="40"/>
+          <w:lang w:val="en-US"/>
+        </w:rPr>
+        <w:t>……………………………………….</w:t>
+      </w:r>
+      <w:r>
+        <w:rPr>
+          <w:sz w:val="40"/>
+          <w:szCs w:val="40"/>
+          <w:lang w:val="en-US"/>
+        </w:rPr>
+        <w:t>4</w:t>
+      </w:r>
     </w:p>
     <w:p>
       <w:pPr>
@@ -318,6 +366,22 @@
         </w:rPr>
         <w:t xml:space="preserve">   NPC’s</w:t>
       </w:r>
+      <w:r>
+        <w:rPr>
+          <w:sz w:val="40"/>
+          <w:szCs w:val="40"/>
+          <w:lang w:val="en-US"/>
+        </w:rPr>
+        <w:t>……………………………………….</w:t>
+      </w:r>
+      <w:r>
+        <w:rPr>
+          <w:sz w:val="40"/>
+          <w:szCs w:val="40"/>
+          <w:lang w:val="en-US"/>
+        </w:rPr>
+        <w:t>4-5</w:t>
+      </w:r>
     </w:p>
     <w:p>
       <w:pPr>
@@ -360,6 +424,22 @@
         </w:rPr>
         <w:t xml:space="preserve">   Items</w:t>
       </w:r>
+      <w:r>
+        <w:rPr>
+          <w:sz w:val="40"/>
+          <w:szCs w:val="40"/>
+          <w:lang w:val="en-US"/>
+        </w:rPr>
+        <w:t>……………………………………….</w:t>
+      </w:r>
+      <w:r>
+        <w:rPr>
+          <w:sz w:val="40"/>
+          <w:szCs w:val="40"/>
+          <w:lang w:val="en-US"/>
+        </w:rPr>
+        <w:t>5-6</w:t>
+      </w:r>
     </w:p>
     <w:p>
       <w:pPr>
@@ -402,6 +482,22 @@
         </w:rPr>
         <w:t xml:space="preserve">   Quests</w:t>
       </w:r>
+      <w:r>
+        <w:rPr>
+          <w:sz w:val="40"/>
+          <w:szCs w:val="40"/>
+          <w:lang w:val="en-US"/>
+        </w:rPr>
+        <w:t>……………………………………….</w:t>
+      </w:r>
+      <w:r>
+        <w:rPr>
+          <w:sz w:val="40"/>
+          <w:szCs w:val="40"/>
+          <w:lang w:val="en-US"/>
+        </w:rPr>
+        <w:t>6</w:t>
+      </w:r>
     </w:p>
     <w:p>
       <w:pPr>
@@ -428,6 +524,22 @@
         </w:rPr>
         <w:t>3.0    Menus</w:t>
       </w:r>
+      <w:r>
+        <w:rPr>
+          <w:sz w:val="40"/>
+          <w:szCs w:val="40"/>
+          <w:lang w:val="en-US"/>
+        </w:rPr>
+        <w:t>……………………………………….</w:t>
+      </w:r>
+      <w:r>
+        <w:rPr>
+          <w:sz w:val="40"/>
+          <w:szCs w:val="40"/>
+          <w:lang w:val="en-US"/>
+        </w:rPr>
+        <w:t>7</w:t>
+      </w:r>
     </w:p>
     <w:p>
       <w:pPr>
@@ -453,6 +565,66 @@
           <w:lang w:val="en-US"/>
         </w:rPr>
         <w:t>3.1    Controls</w:t>
+      </w:r>
+      <w:r>
+        <w:rPr>
+          <w:sz w:val="40"/>
+          <w:szCs w:val="40"/>
+          <w:lang w:val="en-US"/>
+        </w:rPr>
+        <w:t>……………………………………….</w:t>
+      </w:r>
+      <w:r>
+        <w:rPr>
+          <w:sz w:val="40"/>
+          <w:szCs w:val="40"/>
+          <w:lang w:val="en-US"/>
+        </w:rPr>
+        <w:t>7</w:t>
+      </w:r>
+    </w:p>
+    <w:p>
+      <w:pPr>
+        <w:rPr>
+          <w:sz w:val="40"/>
+          <w:szCs w:val="40"/>
+          <w:lang w:val="en-US"/>
+        </w:rPr>
+      </w:pPr>
+      <w:proofErr w:type="gramStart"/>
+      <w:r>
+        <w:rPr>
+          <w:sz w:val="40"/>
+          <w:szCs w:val="40"/>
+          <w:lang w:val="en-US"/>
+        </w:rPr>
+        <w:lastRenderedPageBreak/>
+        <w:t>3.2  Flow</w:t>
+      </w:r>
+      <w:proofErr w:type="gramEnd"/>
+      <w:r>
+        <w:rPr>
+          <w:sz w:val="40"/>
+          <w:szCs w:val="40"/>
+          <w:lang w:val="en-US"/>
+        </w:rPr>
+        <w:t xml:space="preserve"> Chart</w:t>
+      </w:r>
+      <w:r>
+        <w:rPr>
+          <w:sz w:val="40"/>
+          <w:szCs w:val="40"/>
+          <w:lang w:val="en-US"/>
+        </w:rPr>
+        <w:t>……………………………………….</w:t>
+      </w:r>
+      <w:r>
+        <w:rPr>
+          <w:sz w:val="40"/>
+          <w:szCs w:val="40"/>
+          <w:lang w:val="en-US"/>
+        </w:rPr>
+        <w:t>8</w:t>
       </w:r>
     </w:p>
     <w:p>
@@ -848,7 +1020,6 @@
           <w:szCs w:val="48"/>
           <w:lang w:val="en-US"/>
         </w:rPr>
-        <w:lastRenderedPageBreak/>
         <w:t xml:space="preserve">2.1 </w:t>
       </w:r>
       <w:r>
@@ -1834,6 +2005,7 @@
           <w:szCs w:val="28"/>
           <w:lang w:val="en-US"/>
         </w:rPr>
+        <w:lastRenderedPageBreak/>
         <w:t>-Increases Alison</w:t>
       </w:r>
       <w:r>
@@ -1867,7 +2039,6 @@
           <w:szCs w:val="48"/>
           <w:lang w:val="en-US"/>
         </w:rPr>
-        <w:lastRenderedPageBreak/>
         <w:t>2.4 Quests</w:t>
       </w:r>
     </w:p>
@@ -2156,7 +2327,6 @@
           <w:szCs w:val="48"/>
           <w:lang w:val="en-US"/>
         </w:rPr>
-        <w:lastRenderedPageBreak/>
         <w:t>Menus</w:t>
       </w:r>
     </w:p>
@@ -2471,6 +2641,25 @@
     </w:p>
     <w:p>
       <w:pPr>
+        <w:rPr>
+          <w:sz w:val="48"/>
+          <w:szCs w:val="48"/>
+          <w:lang w:val="en-US"/>
+        </w:rPr>
+      </w:pPr>
+      <w:r>
+        <w:rPr>
+          <w:sz w:val="48"/>
+          <w:szCs w:val="48"/>
+          <w:lang w:val="en-US"/>
+        </w:rPr>
+        <w:t>3.2 FlowChart</w:t>
+      </w:r>
+      <w:bookmarkStart w:id="0" w:name="_GoBack"/>
+      <w:bookmarkEnd w:id="0"/>
+    </w:p>
+    <w:p>
+      <w:pPr>
         <w:jc w:val="center"/>
         <w:rPr>
           <w:sz w:val="32"/>
@@ -2478,26 +2667,183 @@
           <w:lang w:val="en-US"/>
         </w:rPr>
       </w:pPr>
-    </w:p>
-    <w:p>
-      <w:pPr>
-        <w:jc w:val="center"/>
-        <w:rPr>
+      <w:r>
+        <w:rPr>
+          <w:noProof/>
           <w:sz w:val="32"/>
           <w:szCs w:val="32"/>
           <w:lang w:val="en-US"/>
         </w:rPr>
-      </w:pPr>
-      <w:r>
-        <w:rPr>
+        <mc:AlternateContent>
+          <mc:Choice Requires="wps">
+            <w:drawing>
+              <wp:anchor distT="0" distB="0" distL="114300" distR="114300" simplePos="0" relativeHeight="251660288" behindDoc="0" locked="0" layoutInCell="1" allowOverlap="1" wp14:anchorId="5EA2019D" wp14:editId="25174808">
+                <wp:simplePos x="0" y="0"/>
+                <wp:positionH relativeFrom="column">
+                  <wp:posOffset>2438400</wp:posOffset>
+                </wp:positionH>
+                <wp:positionV relativeFrom="paragraph">
+                  <wp:posOffset>139700</wp:posOffset>
+                </wp:positionV>
+                <wp:extent cx="914400" cy="317500"/>
+                <wp:effectExtent l="0" t="0" r="19050" b="25400"/>
+                <wp:wrapNone/>
+                <wp:docPr id="3" name="Text Box 3"/>
+                <wp:cNvGraphicFramePr/>
+                <a:graphic xmlns:a="http://schemas.openxmlformats.org/drawingml/2006/main">
+                  <a:graphicData uri="http://schemas.microsoft.com/office/word/2010/wordprocessingShape">
+                    <wps:wsp>
+                      <wps:cNvSpPr txBox="1"/>
+                      <wps:spPr>
+                        <a:xfrm>
+                          <a:off x="0" y="0"/>
+                          <a:ext cx="914400" cy="317500"/>
+                        </a:xfrm>
+                        <a:prstGeom prst="rect">
+                          <a:avLst/>
+                        </a:prstGeom>
+                        <a:solidFill>
+                          <a:schemeClr val="lt1"/>
+                        </a:solidFill>
+                        <a:ln w="6350">
+                          <a:solidFill>
+                            <a:prstClr val="black"/>
+                          </a:solidFill>
+                        </a:ln>
+                      </wps:spPr>
+                      <wps:txbx>
+                        <w:txbxContent>
+                          <w:p>
+                            <w:pPr>
+                              <w:rPr>
+                                <w:lang w:val="en-US"/>
+                              </w:rPr>
+                            </w:pPr>
+                            <w:r>
+                              <w:rPr>
+                                <w:lang w:val="en-US"/>
+                              </w:rPr>
+                              <w:t>Main Menu</w:t>
+                            </w:r>
+                          </w:p>
+                        </w:txbxContent>
+                      </wps:txbx>
+                      <wps:bodyPr rot="0" spcFirstLastPara="0" vertOverflow="overflow" horzOverflow="overflow" vert="horz" wrap="square" lIns="91440" tIns="45720" rIns="91440" bIns="45720" numCol="1" spcCol="0" rtlCol="0" fromWordArt="0" anchor="t" anchorCtr="0" forceAA="0" compatLnSpc="1">
+                        <a:prstTxWarp prst="textNoShape">
+                          <a:avLst/>
+                        </a:prstTxWarp>
+                        <a:noAutofit/>
+                      </wps:bodyPr>
+                    </wps:wsp>
+                  </a:graphicData>
+                </a:graphic>
+                <wp14:sizeRelH relativeFrom="margin">
+                  <wp14:pctWidth>0</wp14:pctWidth>
+                </wp14:sizeRelH>
+                <wp14:sizeRelV relativeFrom="margin">
+                  <wp14:pctHeight>0</wp14:pctHeight>
+                </wp14:sizeRelV>
+              </wp:anchor>
+            </w:drawing>
+          </mc:Choice>
+          <mc:Fallback>
+            <w:pict>
+              <v:shapetype w14:anchorId="5EA2019D" id="_x0000_t202" coordsize="21600,21600" o:spt="202" path="m,l,21600r21600,l21600,xe">
+                <v:stroke joinstyle="miter"/>
+                <v:path gradientshapeok="t" o:connecttype="rect"/>
+              </v:shapetype>
+              <v:shape id="Text Box 3" o:spid="_x0000_s1026" type="#_x0000_t202" style="position:absolute;left:0;text-align:left;margin-left:192pt;margin-top:11pt;width:1in;height:25pt;z-index:251660288;visibility:visible;mso-wrap-style:square;mso-width-percent:0;mso-height-percent:0;mso-wrap-distance-left:9pt;mso-wrap-distance-top:0;mso-wrap-distance-right:9pt;mso-wrap-distance-bottom:0;mso-position-horizontal:absolute;mso-position-horizontal-relative:text;mso-position-vertical:absolute;mso-position-vertical-relative:text;mso-width-percent:0;mso-height-percent:0;mso-width-relative:margin;mso-height-relative:margin;v-text-anchor:top" o:gfxdata="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" fillcolor="white [3201]" strokeweight=".5pt">
+                <v:textbox>
+                  <w:txbxContent>
+                    <w:p>
+                      <w:pPr>
+                        <w:rPr>
+                          <w:lang w:val="en-US"/>
+                        </w:rPr>
+                      </w:pPr>
+                      <w:r>
+                        <w:rPr>
+                          <w:lang w:val="en-US"/>
+                        </w:rPr>
+                        <w:t>Main Menu</w:t>
+                      </w:r>
+                    </w:p>
+                  </w:txbxContent>
+                </v:textbox>
+              </v:shape>
+            </w:pict>
+          </mc:Fallback>
+        </mc:AlternateContent>
+      </w:r>
+      <w:r>
+        <w:rPr>
+          <w:noProof/>
           <w:sz w:val="32"/>
           <w:szCs w:val="32"/>
           <w:lang w:val="en-US"/>
         </w:rPr>
-        <w:t>The End</w:t>
-      </w:r>
-      <w:bookmarkStart w:id="0" w:name="_GoBack"/>
-      <w:bookmarkEnd w:id="0"/>
+        <mc:AlternateContent>
+          <mc:Choice Requires="wps">
+            <w:drawing>
+              <wp:anchor distT="0" distB="0" distL="114300" distR="114300" simplePos="0" relativeHeight="251659264" behindDoc="0" locked="0" layoutInCell="1" allowOverlap="1" wp14:anchorId="2B711BEF" wp14:editId="40AC84EC">
+                <wp:simplePos x="0" y="0"/>
+                <wp:positionH relativeFrom="column">
+                  <wp:posOffset>2063750</wp:posOffset>
+                </wp:positionH>
+                <wp:positionV relativeFrom="paragraph">
+                  <wp:posOffset>19050</wp:posOffset>
+                </wp:positionV>
+                <wp:extent cx="1593850" cy="647700"/>
+                <wp:effectExtent l="0" t="0" r="25400" b="19050"/>
+                <wp:wrapNone/>
+                <wp:docPr id="2" name="Rectangle 2"/>
+                <wp:cNvGraphicFramePr/>
+                <a:graphic xmlns:a="http://schemas.openxmlformats.org/drawingml/2006/main">
+                  <a:graphicData uri="http://schemas.microsoft.com/office/word/2010/wordprocessingShape">
+                    <wps:wsp>
+                      <wps:cNvSpPr/>
+                      <wps:spPr>
+                        <a:xfrm>
+                          <a:off x="0" y="0"/>
+                          <a:ext cx="1593850" cy="647700"/>
+                        </a:xfrm>
+                        <a:prstGeom prst="rect">
+                          <a:avLst/>
+                        </a:prstGeom>
+                      </wps:spPr>
+                      <wps:style>
+                        <a:lnRef idx="2">
+                          <a:schemeClr val="accent6"/>
+                        </a:lnRef>
+                        <a:fillRef idx="1">
+                          <a:schemeClr val="lt1"/>
+                        </a:fillRef>
+                        <a:effectRef idx="0">
+                          <a:schemeClr val="accent6"/>
+                        </a:effectRef>
+                        <a:fontRef idx="minor">
+                          <a:schemeClr val="dk1"/>
+                        </a:fontRef>
+                      </wps:style>
+                      <wps:bodyPr rot="0" spcFirstLastPara="0" vertOverflow="overflow" horzOverflow="overflow" vert="horz" wrap="square" lIns="91440" tIns="45720" rIns="91440" bIns="45720" numCol="1" spcCol="0" rtlCol="0" fromWordArt="0" anchor="ctr" anchorCtr="0" forceAA="0" compatLnSpc="1">
+                        <a:prstTxWarp prst="textNoShape">
+                          <a:avLst/>
+                        </a:prstTxWarp>
+                        <a:noAutofit/>
+                      </wps:bodyPr>
+                    </wps:wsp>
+                  </a:graphicData>
+                </a:graphic>
+              </wp:anchor>
+            </w:drawing>
+          </mc:Choice>
+          <mc:Fallback>
+            <w:pict>
+              <v:rect w14:anchorId="7B8577A3" id="Rectangle 2" o:spid="_x0000_s1026" style="position:absolute;margin-left:162.5pt;margin-top:1.5pt;width:125.5pt;height:51pt;z-index:251659264;visibility:visible;mso-wrap-style:square;mso-wrap-distance-left:9pt;mso-wrap-distance-top:0;mso-wrap-distance-right:9pt;mso-wrap-distance-bottom:0;mso-position-horizontal:absolute;mso-position-horizontal-relative:text;mso-position-vertical:absolute;mso-position-vertical-relative:text;v-text-anchor:middle" o:gfxdata="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" fillcolor="white [3201]" strokecolor="#70ad47 [3209]" strokeweight="1pt"/>
+            </w:pict>
+          </mc:Fallback>
+        </mc:AlternateContent>
+      </w:r>
     </w:p>
     <w:p>
       <w:pPr>
@@ -2508,28 +2854,963 @@
           <w:lang w:val="en-US"/>
         </w:rPr>
       </w:pPr>
-    </w:p>
-    <w:p>
-      <w:pPr>
-        <w:jc w:val="center"/>
-        <w:rPr>
+      <w:r>
+        <w:rPr>
+          <w:noProof/>
           <w:sz w:val="32"/>
           <w:szCs w:val="32"/>
           <w:lang w:val="en-US"/>
         </w:rPr>
-      </w:pPr>
-    </w:p>
-    <w:p>
-      <w:pPr>
-        <w:jc w:val="center"/>
-        <w:rPr>
+        <mc:AlternateContent>
+          <mc:Choice Requires="wps">
+            <w:drawing>
+              <wp:anchor distT="0" distB="0" distL="114300" distR="114300" simplePos="0" relativeHeight="251672576" behindDoc="0" locked="0" layoutInCell="1" allowOverlap="1" wp14:anchorId="64BA36A0" wp14:editId="16137810">
+                <wp:simplePos x="0" y="0"/>
+                <wp:positionH relativeFrom="column">
+                  <wp:posOffset>1498600</wp:posOffset>
+                </wp:positionH>
+                <wp:positionV relativeFrom="paragraph">
+                  <wp:posOffset>138430</wp:posOffset>
+                </wp:positionV>
+                <wp:extent cx="603250" cy="241300"/>
+                <wp:effectExtent l="0" t="38100" r="63500" b="25400"/>
+                <wp:wrapNone/>
+                <wp:docPr id="15" name="Straight Arrow Connector 15"/>
+                <wp:cNvGraphicFramePr/>
+                <a:graphic xmlns:a="http://schemas.openxmlformats.org/drawingml/2006/main">
+                  <a:graphicData uri="http://schemas.microsoft.com/office/word/2010/wordprocessingShape">
+                    <wps:wsp>
+                      <wps:cNvCnPr/>
+                      <wps:spPr>
+                        <a:xfrm flipV="1">
+                          <a:off x="0" y="0"/>
+                          <a:ext cx="603250" cy="241300"/>
+                        </a:xfrm>
+                        <a:prstGeom prst="straightConnector1">
+                          <a:avLst/>
+                        </a:prstGeom>
+                        <a:ln>
+                          <a:tailEnd type="triangle"/>
+                        </a:ln>
+                      </wps:spPr>
+                      <wps:style>
+                        <a:lnRef idx="1">
+                          <a:schemeClr val="accent1"/>
+                        </a:lnRef>
+                        <a:fillRef idx="0">
+                          <a:schemeClr val="accent1"/>
+                        </a:fillRef>
+                        <a:effectRef idx="0">
+                          <a:schemeClr val="accent1"/>
+                        </a:effectRef>
+                        <a:fontRef idx="minor">
+                          <a:schemeClr val="tx1"/>
+                        </a:fontRef>
+                      </wps:style>
+                      <wps:bodyPr/>
+                    </wps:wsp>
+                  </a:graphicData>
+                </a:graphic>
+              </wp:anchor>
+            </w:drawing>
+          </mc:Choice>
+          <mc:Fallback>
+            <w:pict>
+              <v:shapetype w14:anchorId="07921CF0" id="_x0000_t32" coordsize="21600,21600" o:spt="32" o:oned="t" path="m,l21600,21600e" filled="f">
+                <v:path arrowok="t" fillok="f" o:connecttype="none"/>
+                <o:lock v:ext="edit" shapetype="t"/>
+              </v:shapetype>
+              <v:shape id="Straight Arrow Connector 15" o:spid="_x0000_s1026" type="#_x0000_t32" style="position:absolute;margin-left:118pt;margin-top:10.9pt;width:47.5pt;height:19pt;flip:y;z-index:251672576;visibility:visible;mso-wrap-style:square;mso-wrap-distance-left:9pt;mso-wrap-distance-top:0;mso-wrap-distance-right:9pt;mso-wrap-distance-bottom:0;mso-position-horizontal:absolute;mso-position-horizontal-relative:text;mso-position-vertical:absolute;mso-position-vertical-relative:text" o:gfxdata="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" strokecolor="#4472c4 [3204]" strokeweight=".5pt">
+                <v:stroke endarrow="block" joinstyle="miter"/>
+              </v:shape>
+            </w:pict>
+          </mc:Fallback>
+        </mc:AlternateContent>
+      </w:r>
+      <w:r>
+        <w:rPr>
+          <w:noProof/>
           <w:sz w:val="32"/>
           <w:szCs w:val="32"/>
           <w:lang w:val="en-US"/>
         </w:rPr>
-      </w:pPr>
+        <mc:AlternateContent>
+          <mc:Choice Requires="wps">
+            <w:drawing>
+              <wp:anchor distT="0" distB="0" distL="114300" distR="114300" simplePos="0" relativeHeight="251670528" behindDoc="0" locked="0" layoutInCell="1" allowOverlap="1" wp14:anchorId="42723023" wp14:editId="59C008D6">
+                <wp:simplePos x="0" y="0"/>
+                <wp:positionH relativeFrom="column">
+                  <wp:posOffset>3581400</wp:posOffset>
+                </wp:positionH>
+                <wp:positionV relativeFrom="paragraph">
+                  <wp:posOffset>259080</wp:posOffset>
+                </wp:positionV>
+                <wp:extent cx="850900" cy="374650"/>
+                <wp:effectExtent l="38100" t="38100" r="25400" b="25400"/>
+                <wp:wrapNone/>
+                <wp:docPr id="13" name="Straight Arrow Connector 13"/>
+                <wp:cNvGraphicFramePr/>
+                <a:graphic xmlns:a="http://schemas.openxmlformats.org/drawingml/2006/main">
+                  <a:graphicData uri="http://schemas.microsoft.com/office/word/2010/wordprocessingShape">
+                    <wps:wsp>
+                      <wps:cNvCnPr/>
+                      <wps:spPr>
+                        <a:xfrm flipH="1" flipV="1">
+                          <a:off x="0" y="0"/>
+                          <a:ext cx="850900" cy="374650"/>
+                        </a:xfrm>
+                        <a:prstGeom prst="straightConnector1">
+                          <a:avLst/>
+                        </a:prstGeom>
+                        <a:ln>
+                          <a:tailEnd type="triangle"/>
+                        </a:ln>
+                      </wps:spPr>
+                      <wps:style>
+                        <a:lnRef idx="1">
+                          <a:schemeClr val="accent1"/>
+                        </a:lnRef>
+                        <a:fillRef idx="0">
+                          <a:schemeClr val="accent1"/>
+                        </a:fillRef>
+                        <a:effectRef idx="0">
+                          <a:schemeClr val="accent1"/>
+                        </a:effectRef>
+                        <a:fontRef idx="minor">
+                          <a:schemeClr val="tx1"/>
+                        </a:fontRef>
+                      </wps:style>
+                      <wps:bodyPr/>
+                    </wps:wsp>
+                  </a:graphicData>
+                </a:graphic>
+              </wp:anchor>
+            </w:drawing>
+          </mc:Choice>
+          <mc:Fallback>
+            <w:pict>
+              <v:shape w14:anchorId="31A68D7B" id="Straight Arrow Connector 13" o:spid="_x0000_s1026" type="#_x0000_t32" style="position:absolute;margin-left:282pt;margin-top:20.4pt;width:67pt;height:29.5pt;flip:x y;z-index:251670528;visibility:visible;mso-wrap-style:square;mso-wrap-distance-left:9pt;mso-wrap-distance-top:0;mso-wrap-distance-right:9pt;mso-wrap-distance-bottom:0;mso-position-horizontal:absolute;mso-position-horizontal-relative:text;mso-position-vertical:absolute;mso-position-vertical-relative:text" o:gfxdata="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" strokecolor="#4472c4 [3204]" strokeweight=".5pt">
+                <v:stroke endarrow="block" joinstyle="miter"/>
+              </v:shape>
+            </w:pict>
+          </mc:Fallback>
+        </mc:AlternateContent>
+      </w:r>
+      <w:r>
+        <w:rPr>
+          <w:noProof/>
+          <w:sz w:val="32"/>
+          <w:szCs w:val="32"/>
+          <w:lang w:val="en-US"/>
+        </w:rPr>
+        <mc:AlternateContent>
+          <mc:Choice Requires="wps">
+            <w:drawing>
+              <wp:anchor distT="0" distB="0" distL="114300" distR="114300" simplePos="0" relativeHeight="251669504" behindDoc="0" locked="0" layoutInCell="1" allowOverlap="1" wp14:anchorId="5308224E" wp14:editId="7A6AA2FC">
+                <wp:simplePos x="0" y="0"/>
+                <wp:positionH relativeFrom="column">
+                  <wp:posOffset>3282950</wp:posOffset>
+                </wp:positionH>
+                <wp:positionV relativeFrom="paragraph">
+                  <wp:posOffset>284480</wp:posOffset>
+                </wp:positionV>
+                <wp:extent cx="1174750" cy="520700"/>
+                <wp:effectExtent l="0" t="0" r="82550" b="69850"/>
+                <wp:wrapNone/>
+                <wp:docPr id="12" name="Straight Arrow Connector 12"/>
+                <wp:cNvGraphicFramePr/>
+                <a:graphic xmlns:a="http://schemas.openxmlformats.org/drawingml/2006/main">
+                  <a:graphicData uri="http://schemas.microsoft.com/office/word/2010/wordprocessingShape">
+                    <wps:wsp>
+                      <wps:cNvCnPr/>
+                      <wps:spPr>
+                        <a:xfrm>
+                          <a:off x="0" y="0"/>
+                          <a:ext cx="1174750" cy="520700"/>
+                        </a:xfrm>
+                        <a:prstGeom prst="straightConnector1">
+                          <a:avLst/>
+                        </a:prstGeom>
+                        <a:ln>
+                          <a:tailEnd type="triangle"/>
+                        </a:ln>
+                      </wps:spPr>
+                      <wps:style>
+                        <a:lnRef idx="1">
+                          <a:schemeClr val="accent1"/>
+                        </a:lnRef>
+                        <a:fillRef idx="0">
+                          <a:schemeClr val="accent1"/>
+                        </a:fillRef>
+                        <a:effectRef idx="0">
+                          <a:schemeClr val="accent1"/>
+                        </a:effectRef>
+                        <a:fontRef idx="minor">
+                          <a:schemeClr val="tx1"/>
+                        </a:fontRef>
+                      </wps:style>
+                      <wps:bodyPr/>
+                    </wps:wsp>
+                  </a:graphicData>
+                </a:graphic>
+              </wp:anchor>
+            </w:drawing>
+          </mc:Choice>
+          <mc:Fallback>
+            <w:pict>
+              <v:shape w14:anchorId="2BA3A6DA" id="Straight Arrow Connector 12" o:spid="_x0000_s1026" type="#_x0000_t32" style="position:absolute;margin-left:258.5pt;margin-top:22.4pt;width:92.5pt;height:41pt;z-index:251669504;visibility:visible;mso-wrap-style:square;mso-wrap-distance-left:9pt;mso-wrap-distance-top:0;mso-wrap-distance-right:9pt;mso-wrap-distance-bottom:0;mso-position-horizontal:absolute;mso-position-horizontal-relative:text;mso-position-vertical:absolute;mso-position-vertical-relative:text" o:gfxdata="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" strokecolor="#4472c4 [3204]" strokeweight=".5pt">
+                <v:stroke endarrow="block" joinstyle="miter"/>
+              </v:shape>
+            </w:pict>
+          </mc:Fallback>
+        </mc:AlternateContent>
+      </w:r>
+      <w:r>
+        <w:rPr>
+          <w:noProof/>
+          <w:sz w:val="32"/>
+          <w:szCs w:val="32"/>
+          <w:lang w:val="en-US"/>
+        </w:rPr>
+        <mc:AlternateContent>
+          <mc:Choice Requires="wps">
+            <w:drawing>
+              <wp:anchor distT="0" distB="0" distL="114300" distR="114300" simplePos="0" relativeHeight="251667456" behindDoc="0" locked="0" layoutInCell="1" allowOverlap="1" wp14:anchorId="335BFCEB" wp14:editId="1CD800D3">
+                <wp:simplePos x="0" y="0"/>
+                <wp:positionH relativeFrom="column">
+                  <wp:posOffset>2870200</wp:posOffset>
+                </wp:positionH>
+                <wp:positionV relativeFrom="paragraph">
+                  <wp:posOffset>290830</wp:posOffset>
+                </wp:positionV>
+                <wp:extent cx="12700" cy="755650"/>
+                <wp:effectExtent l="38100" t="0" r="63500" b="63500"/>
+                <wp:wrapNone/>
+                <wp:docPr id="10" name="Straight Arrow Connector 10"/>
+                <wp:cNvGraphicFramePr/>
+                <a:graphic xmlns:a="http://schemas.openxmlformats.org/drawingml/2006/main">
+                  <a:graphicData uri="http://schemas.microsoft.com/office/word/2010/wordprocessingShape">
+                    <wps:wsp>
+                      <wps:cNvCnPr/>
+                      <wps:spPr>
+                        <a:xfrm>
+                          <a:off x="0" y="0"/>
+                          <a:ext cx="12700" cy="755650"/>
+                        </a:xfrm>
+                        <a:prstGeom prst="straightConnector1">
+                          <a:avLst/>
+                        </a:prstGeom>
+                        <a:ln>
+                          <a:tailEnd type="triangle"/>
+                        </a:ln>
+                      </wps:spPr>
+                      <wps:style>
+                        <a:lnRef idx="1">
+                          <a:schemeClr val="accent1"/>
+                        </a:lnRef>
+                        <a:fillRef idx="0">
+                          <a:schemeClr val="accent1"/>
+                        </a:fillRef>
+                        <a:effectRef idx="0">
+                          <a:schemeClr val="accent1"/>
+                        </a:effectRef>
+                        <a:fontRef idx="minor">
+                          <a:schemeClr val="tx1"/>
+                        </a:fontRef>
+                      </wps:style>
+                      <wps:bodyPr/>
+                    </wps:wsp>
+                  </a:graphicData>
+                </a:graphic>
+              </wp:anchor>
+            </w:drawing>
+          </mc:Choice>
+          <mc:Fallback>
+            <w:pict>
+              <v:shape w14:anchorId="366D82F1" id="Straight Arrow Connector 10" o:spid="_x0000_s1026" type="#_x0000_t32" style="position:absolute;margin-left:226pt;margin-top:22.9pt;width:1pt;height:59.5pt;z-index:251667456;visibility:visible;mso-wrap-style:square;mso-wrap-distance-left:9pt;mso-wrap-distance-top:0;mso-wrap-distance-right:9pt;mso-wrap-distance-bottom:0;mso-position-horizontal:absolute;mso-position-horizontal-relative:text;mso-position-vertical:absolute;mso-position-vertical-relative:text" o:gfxdata="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" strokecolor="#4472c4 [3204]" strokeweight=".5pt">
+                <v:stroke endarrow="block" joinstyle="miter"/>
+              </v:shape>
+            </w:pict>
+          </mc:Fallback>
+        </mc:AlternateContent>
+      </w:r>
+      <w:r>
+        <w:rPr>
+          <w:noProof/>
+          <w:sz w:val="32"/>
+          <w:szCs w:val="32"/>
+          <w:lang w:val="en-US"/>
+        </w:rPr>
+        <mc:AlternateContent>
+          <mc:Choice Requires="wps">
+            <w:drawing>
+              <wp:anchor distT="0" distB="0" distL="114300" distR="114300" simplePos="0" relativeHeight="251665408" behindDoc="0" locked="0" layoutInCell="1" allowOverlap="1" wp14:anchorId="27E776C6" wp14:editId="2EFC657C">
+                <wp:simplePos x="0" y="0"/>
+                <wp:positionH relativeFrom="column">
+                  <wp:posOffset>-101600</wp:posOffset>
+                </wp:positionH>
+                <wp:positionV relativeFrom="paragraph">
+                  <wp:posOffset>373380</wp:posOffset>
+                </wp:positionV>
+                <wp:extent cx="1619250" cy="660400"/>
+                <wp:effectExtent l="0" t="0" r="19050" b="25400"/>
+                <wp:wrapNone/>
+                <wp:docPr id="8" name="Rectangle 8"/>
+                <wp:cNvGraphicFramePr/>
+                <a:graphic xmlns:a="http://schemas.openxmlformats.org/drawingml/2006/main">
+                  <a:graphicData uri="http://schemas.microsoft.com/office/word/2010/wordprocessingShape">
+                    <wps:wsp>
+                      <wps:cNvSpPr/>
+                      <wps:spPr>
+                        <a:xfrm>
+                          <a:off x="0" y="0"/>
+                          <a:ext cx="1619250" cy="660400"/>
+                        </a:xfrm>
+                        <a:prstGeom prst="rect">
+                          <a:avLst/>
+                        </a:prstGeom>
+                      </wps:spPr>
+                      <wps:style>
+                        <a:lnRef idx="2">
+                          <a:schemeClr val="accent6"/>
+                        </a:lnRef>
+                        <a:fillRef idx="1">
+                          <a:schemeClr val="lt1"/>
+                        </a:fillRef>
+                        <a:effectRef idx="0">
+                          <a:schemeClr val="accent6"/>
+                        </a:effectRef>
+                        <a:fontRef idx="minor">
+                          <a:schemeClr val="dk1"/>
+                        </a:fontRef>
+                      </wps:style>
+                      <wps:bodyPr rot="0" spcFirstLastPara="0" vertOverflow="overflow" horzOverflow="overflow" vert="horz" wrap="square" lIns="91440" tIns="45720" rIns="91440" bIns="45720" numCol="1" spcCol="0" rtlCol="0" fromWordArt="0" anchor="ctr" anchorCtr="0" forceAA="0" compatLnSpc="1">
+                        <a:prstTxWarp prst="textNoShape">
+                          <a:avLst/>
+                        </a:prstTxWarp>
+                        <a:noAutofit/>
+                      </wps:bodyPr>
+                    </wps:wsp>
+                  </a:graphicData>
+                </a:graphic>
+                <wp14:sizeRelH relativeFrom="margin">
+                  <wp14:pctWidth>0</wp14:pctWidth>
+                </wp14:sizeRelH>
+                <wp14:sizeRelV relativeFrom="margin">
+                  <wp14:pctHeight>0</wp14:pctHeight>
+                </wp14:sizeRelV>
+              </wp:anchor>
+            </w:drawing>
+          </mc:Choice>
+          <mc:Fallback>
+            <w:pict>
+              <v:rect w14:anchorId="3E425929" id="Rectangle 8" o:spid="_x0000_s1026" style="position:absolute;margin-left:-8pt;margin-top:29.4pt;width:127.5pt;height:52pt;z-index:251665408;visibility:visible;mso-wrap-style:square;mso-width-percent:0;mso-height-percent:0;mso-wrap-distance-left:9pt;mso-wrap-distance-top:0;mso-wrap-distance-right:9pt;mso-wrap-distance-bottom:0;mso-position-horizontal:absolute;mso-position-horizontal-relative:text;mso-position-vertical:absolute;mso-position-vertical-relative:text;mso-width-percent:0;mso-height-percent:0;mso-width-relative:margin;mso-height-relative:margin;v-text-anchor:middle" o:gfxdata="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" fillcolor="white [3201]" strokecolor="#70ad47 [3209]" strokeweight="1pt"/>
+            </w:pict>
+          </mc:Fallback>
+        </mc:AlternateContent>
+      </w:r>
+      <w:r>
+        <w:rPr>
+          <w:noProof/>
+          <w:sz w:val="32"/>
+          <w:szCs w:val="32"/>
+          <w:lang w:val="en-US"/>
+        </w:rPr>
+        <mc:AlternateContent>
+          <mc:Choice Requires="wps">
+            <w:drawing>
+              <wp:anchor distT="0" distB="0" distL="114300" distR="114300" simplePos="0" relativeHeight="251663360" behindDoc="0" locked="0" layoutInCell="1" allowOverlap="1" wp14:anchorId="3113094D" wp14:editId="4B20198E">
+                <wp:simplePos x="0" y="0"/>
+                <wp:positionH relativeFrom="column">
+                  <wp:posOffset>4425950</wp:posOffset>
+                </wp:positionH>
+                <wp:positionV relativeFrom="paragraph">
+                  <wp:posOffset>335280</wp:posOffset>
+                </wp:positionV>
+                <wp:extent cx="1733550" cy="762000"/>
+                <wp:effectExtent l="0" t="0" r="19050" b="19050"/>
+                <wp:wrapNone/>
+                <wp:docPr id="6" name="Rectangle 6"/>
+                <wp:cNvGraphicFramePr/>
+                <a:graphic xmlns:a="http://schemas.openxmlformats.org/drawingml/2006/main">
+                  <a:graphicData uri="http://schemas.microsoft.com/office/word/2010/wordprocessingShape">
+                    <wps:wsp>
+                      <wps:cNvSpPr/>
+                      <wps:spPr>
+                        <a:xfrm>
+                          <a:off x="0" y="0"/>
+                          <a:ext cx="1733550" cy="762000"/>
+                        </a:xfrm>
+                        <a:prstGeom prst="rect">
+                          <a:avLst/>
+                        </a:prstGeom>
+                      </wps:spPr>
+                      <wps:style>
+                        <a:lnRef idx="2">
+                          <a:schemeClr val="accent6"/>
+                        </a:lnRef>
+                        <a:fillRef idx="1">
+                          <a:schemeClr val="lt1"/>
+                        </a:fillRef>
+                        <a:effectRef idx="0">
+                          <a:schemeClr val="accent6"/>
+                        </a:effectRef>
+                        <a:fontRef idx="minor">
+                          <a:schemeClr val="dk1"/>
+                        </a:fontRef>
+                      </wps:style>
+                      <wps:bodyPr rot="0" spcFirstLastPara="0" vertOverflow="overflow" horzOverflow="overflow" vert="horz" wrap="square" lIns="91440" tIns="45720" rIns="91440" bIns="45720" numCol="1" spcCol="0" rtlCol="0" fromWordArt="0" anchor="ctr" anchorCtr="0" forceAA="0" compatLnSpc="1">
+                        <a:prstTxWarp prst="textNoShape">
+                          <a:avLst/>
+                        </a:prstTxWarp>
+                        <a:noAutofit/>
+                      </wps:bodyPr>
+                    </wps:wsp>
+                  </a:graphicData>
+                </a:graphic>
+              </wp:anchor>
+            </w:drawing>
+          </mc:Choice>
+          <mc:Fallback>
+            <w:pict>
+              <v:rect w14:anchorId="7CE4019A" id="Rectangle 6" o:spid="_x0000_s1026" style="position:absolute;margin-left:348.5pt;margin-top:26.4pt;width:136.5pt;height:60pt;z-index:251663360;visibility:visible;mso-wrap-style:square;mso-wrap-distance-left:9pt;mso-wrap-distance-top:0;mso-wrap-distance-right:9pt;mso-wrap-distance-bottom:0;mso-position-horizontal:absolute;mso-position-horizontal-relative:text;mso-position-vertical:absolute;mso-position-vertical-relative:text;v-text-anchor:middle" o:gfxdata="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" fillcolor="white [3201]" strokecolor="#70ad47 [3209]" strokeweight="1pt"/>
+            </w:pict>
+          </mc:Fallback>
+        </mc:AlternateContent>
+      </w:r>
+    </w:p>
+    <w:p>
+      <w:pPr>
+        <w:jc w:val="center"/>
+        <w:rPr>
+          <w:sz w:val="32"/>
+          <w:szCs w:val="32"/>
+          <w:lang w:val="en-US"/>
+        </w:rPr>
+      </w:pPr>
+      <w:r>
+        <w:rPr>
+          <w:noProof/>
+          <w:sz w:val="32"/>
+          <w:szCs w:val="32"/>
+          <w:lang w:val="en-US"/>
+        </w:rPr>
+        <mc:AlternateContent>
+          <mc:Choice Requires="wps">
+            <w:drawing>
+              <wp:anchor distT="0" distB="0" distL="114300" distR="114300" simplePos="0" relativeHeight="251671552" behindDoc="0" locked="0" layoutInCell="1" allowOverlap="1" wp14:anchorId="02AD8A95" wp14:editId="40E39FEC">
+                <wp:simplePos x="0" y="0"/>
+                <wp:positionH relativeFrom="column">
+                  <wp:posOffset>1511300</wp:posOffset>
+                </wp:positionH>
+                <wp:positionV relativeFrom="paragraph">
+                  <wp:posOffset>277495</wp:posOffset>
+                </wp:positionV>
+                <wp:extent cx="2921000" cy="82550"/>
+                <wp:effectExtent l="0" t="0" r="69850" b="88900"/>
+                <wp:wrapNone/>
+                <wp:docPr id="14" name="Straight Arrow Connector 14"/>
+                <wp:cNvGraphicFramePr/>
+                <a:graphic xmlns:a="http://schemas.openxmlformats.org/drawingml/2006/main">
+                  <a:graphicData uri="http://schemas.microsoft.com/office/word/2010/wordprocessingShape">
+                    <wps:wsp>
+                      <wps:cNvCnPr/>
+                      <wps:spPr>
+                        <a:xfrm>
+                          <a:off x="0" y="0"/>
+                          <a:ext cx="2921000" cy="82550"/>
+                        </a:xfrm>
+                        <a:prstGeom prst="straightConnector1">
+                          <a:avLst/>
+                        </a:prstGeom>
+                        <a:ln>
+                          <a:tailEnd type="triangle"/>
+                        </a:ln>
+                      </wps:spPr>
+                      <wps:style>
+                        <a:lnRef idx="1">
+                          <a:schemeClr val="accent1"/>
+                        </a:lnRef>
+                        <a:fillRef idx="0">
+                          <a:schemeClr val="accent1"/>
+                        </a:fillRef>
+                        <a:effectRef idx="0">
+                          <a:schemeClr val="accent1"/>
+                        </a:effectRef>
+                        <a:fontRef idx="minor">
+                          <a:schemeClr val="tx1"/>
+                        </a:fontRef>
+                      </wps:style>
+                      <wps:bodyPr/>
+                    </wps:wsp>
+                  </a:graphicData>
+                </a:graphic>
+              </wp:anchor>
+            </w:drawing>
+          </mc:Choice>
+          <mc:Fallback>
+            <w:pict>
+              <v:shape w14:anchorId="317FEA1F" id="Straight Arrow Connector 14" o:spid="_x0000_s1026" type="#_x0000_t32" style="position:absolute;margin-left:119pt;margin-top:21.85pt;width:230pt;height:6.5pt;z-index:251671552;visibility:visible;mso-wrap-style:square;mso-wrap-distance-left:9pt;mso-wrap-distance-top:0;mso-wrap-distance-right:9pt;mso-wrap-distance-bottom:0;mso-position-horizontal:absolute;mso-position-horizontal-relative:text;mso-position-vertical:absolute;mso-position-vertical-relative:text" o:gfxdata="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" strokecolor="#4472c4 [3204]" strokeweight=".5pt">
+                <v:stroke endarrow="block" joinstyle="miter"/>
+              </v:shape>
+            </w:pict>
+          </mc:Fallback>
+        </mc:AlternateContent>
+      </w:r>
+      <w:r>
+        <w:rPr>
+          <w:noProof/>
+          <w:sz w:val="32"/>
+          <w:szCs w:val="32"/>
+          <w:lang w:val="en-US"/>
+        </w:rPr>
+        <mc:AlternateContent>
+          <mc:Choice Requires="wps">
+            <w:drawing>
+              <wp:anchor distT="0" distB="0" distL="114300" distR="114300" simplePos="0" relativeHeight="251666432" behindDoc="0" locked="0" layoutInCell="1" allowOverlap="1" wp14:anchorId="31BBF228" wp14:editId="4C23D38D">
+                <wp:simplePos x="0" y="0"/>
+                <wp:positionH relativeFrom="column">
+                  <wp:posOffset>69850</wp:posOffset>
+                </wp:positionH>
+                <wp:positionV relativeFrom="paragraph">
+                  <wp:posOffset>233045</wp:posOffset>
+                </wp:positionV>
+                <wp:extent cx="1301750" cy="266700"/>
+                <wp:effectExtent l="0" t="0" r="12700" b="19050"/>
+                <wp:wrapNone/>
+                <wp:docPr id="9" name="Text Box 9"/>
+                <wp:cNvGraphicFramePr/>
+                <a:graphic xmlns:a="http://schemas.openxmlformats.org/drawingml/2006/main">
+                  <a:graphicData uri="http://schemas.microsoft.com/office/word/2010/wordprocessingShape">
+                    <wps:wsp>
+                      <wps:cNvSpPr txBox="1"/>
+                      <wps:spPr>
+                        <a:xfrm>
+                          <a:off x="0" y="0"/>
+                          <a:ext cx="1301750" cy="266700"/>
+                        </a:xfrm>
+                        <a:prstGeom prst="rect">
+                          <a:avLst/>
+                        </a:prstGeom>
+                        <a:solidFill>
+                          <a:schemeClr val="lt1"/>
+                        </a:solidFill>
+                        <a:ln w="6350">
+                          <a:solidFill>
+                            <a:prstClr val="black"/>
+                          </a:solidFill>
+                        </a:ln>
+                      </wps:spPr>
+                      <wps:txbx>
+                        <w:txbxContent>
+                          <w:p>
+                            <w:pPr>
+                              <w:rPr>
+                                <w:lang w:val="en-US"/>
+                              </w:rPr>
+                            </w:pPr>
+                            <w:r>
+                              <w:rPr>
+                                <w:lang w:val="en-US"/>
+                              </w:rPr>
+                              <w:t>Pause Menu</w:t>
+                            </w:r>
+                          </w:p>
+                        </w:txbxContent>
+                      </wps:txbx>
+                      <wps:bodyPr rot="0" spcFirstLastPara="0" vertOverflow="overflow" horzOverflow="overflow" vert="horz" wrap="square" lIns="91440" tIns="45720" rIns="91440" bIns="45720" numCol="1" spcCol="0" rtlCol="0" fromWordArt="0" anchor="t" anchorCtr="0" forceAA="0" compatLnSpc="1">
+                        <a:prstTxWarp prst="textNoShape">
+                          <a:avLst/>
+                        </a:prstTxWarp>
+                        <a:noAutofit/>
+                      </wps:bodyPr>
+                    </wps:wsp>
+                  </a:graphicData>
+                </a:graphic>
+              </wp:anchor>
+            </w:drawing>
+          </mc:Choice>
+          <mc:Fallback>
+            <w:pict>
+              <v:shape w14:anchorId="31BBF228" id="Text Box 9" o:spid="_x0000_s1027" type="#_x0000_t202" style="position:absolute;left:0;text-align:left;margin-left:5.5pt;margin-top:18.35pt;width:102.5pt;height:21pt;z-index:251666432;visibility:visible;mso-wrap-style:square;mso-wrap-distance-left:9pt;mso-wrap-distance-top:0;mso-wrap-distance-right:9pt;mso-wrap-distance-bottom:0;mso-position-horizontal:absolute;mso-position-horizontal-relative:text;mso-position-vertical:absolute;mso-position-vertical-relative:text;v-text-anchor:top" o:gfxdata="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" fillcolor="white [3201]" strokeweight=".5pt">
+                <v:textbox>
+                  <w:txbxContent>
+                    <w:p>
+                      <w:pPr>
+                        <w:rPr>
+                          <w:lang w:val="en-US"/>
+                        </w:rPr>
+                      </w:pPr>
+                      <w:r>
+                        <w:rPr>
+                          <w:lang w:val="en-US"/>
+                        </w:rPr>
+                        <w:t>Pause Menu</w:t>
+                      </w:r>
+                    </w:p>
+                  </w:txbxContent>
+                </v:textbox>
+              </v:shape>
+            </w:pict>
+          </mc:Fallback>
+        </mc:AlternateContent>
+      </w:r>
+      <w:r>
+        <w:rPr>
+          <w:noProof/>
+          <w:sz w:val="32"/>
+          <w:szCs w:val="32"/>
+          <w:lang w:val="en-US"/>
+        </w:rPr>
+        <mc:AlternateContent>
+          <mc:Choice Requires="wps">
+            <w:drawing>
+              <wp:anchor distT="0" distB="0" distL="114300" distR="114300" simplePos="0" relativeHeight="251664384" behindDoc="0" locked="0" layoutInCell="1" allowOverlap="1" wp14:anchorId="242C0D1B" wp14:editId="1C6DA2CF">
+                <wp:simplePos x="0" y="0"/>
+                <wp:positionH relativeFrom="column">
+                  <wp:posOffset>4635500</wp:posOffset>
+                </wp:positionH>
+                <wp:positionV relativeFrom="paragraph">
+                  <wp:posOffset>201295</wp:posOffset>
+                </wp:positionV>
+                <wp:extent cx="1397000" cy="317500"/>
+                <wp:effectExtent l="0" t="0" r="12700" b="25400"/>
+                <wp:wrapNone/>
+                <wp:docPr id="7" name="Text Box 7"/>
+                <wp:cNvGraphicFramePr/>
+                <a:graphic xmlns:a="http://schemas.openxmlformats.org/drawingml/2006/main">
+                  <a:graphicData uri="http://schemas.microsoft.com/office/word/2010/wordprocessingShape">
+                    <wps:wsp>
+                      <wps:cNvSpPr txBox="1"/>
+                      <wps:spPr>
+                        <a:xfrm>
+                          <a:off x="0" y="0"/>
+                          <a:ext cx="1397000" cy="317500"/>
+                        </a:xfrm>
+                        <a:prstGeom prst="rect">
+                          <a:avLst/>
+                        </a:prstGeom>
+                        <a:solidFill>
+                          <a:schemeClr val="lt1"/>
+                        </a:solidFill>
+                        <a:ln w="6350">
+                          <a:solidFill>
+                            <a:prstClr val="black"/>
+                          </a:solidFill>
+                        </a:ln>
+                      </wps:spPr>
+                      <wps:txbx>
+                        <w:txbxContent>
+                          <w:p>
+                            <w:pPr>
+                              <w:rPr>
+                                <w:lang w:val="en-US"/>
+                              </w:rPr>
+                            </w:pPr>
+                            <w:r>
+                              <w:rPr>
+                                <w:lang w:val="en-US"/>
+                              </w:rPr>
+                              <w:t>Options Menu</w:t>
+                            </w:r>
+                          </w:p>
+                        </w:txbxContent>
+                      </wps:txbx>
+                      <wps:bodyPr rot="0" spcFirstLastPara="0" vertOverflow="overflow" horzOverflow="overflow" vert="horz" wrap="square" lIns="91440" tIns="45720" rIns="91440" bIns="45720" numCol="1" spcCol="0" rtlCol="0" fromWordArt="0" anchor="t" anchorCtr="0" forceAA="0" compatLnSpc="1">
+                        <a:prstTxWarp prst="textNoShape">
+                          <a:avLst/>
+                        </a:prstTxWarp>
+                        <a:noAutofit/>
+                      </wps:bodyPr>
+                    </wps:wsp>
+                  </a:graphicData>
+                </a:graphic>
+              </wp:anchor>
+            </w:drawing>
+          </mc:Choice>
+          <mc:Fallback>
+            <w:pict>
+              <v:shape w14:anchorId="242C0D1B" id="Text Box 7" o:spid="_x0000_s1028" type="#_x0000_t202" style="position:absolute;left:0;text-align:left;margin-left:365pt;margin-top:15.85pt;width:110pt;height:25pt;z-index:251664384;visibility:visible;mso-wrap-style:square;mso-wrap-distance-left:9pt;mso-wrap-distance-top:0;mso-wrap-distance-right:9pt;mso-wrap-distance-bottom:0;mso-position-horizontal:absolute;mso-position-horizontal-relative:text;mso-position-vertical:absolute;mso-position-vertical-relative:text;v-text-anchor:top" o:gfxdata="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" fillcolor="white [3201]" strokeweight=".5pt">
+                <v:textbox>
+                  <w:txbxContent>
+                    <w:p>
+                      <w:pPr>
+                        <w:rPr>
+                          <w:lang w:val="en-US"/>
+                        </w:rPr>
+                      </w:pPr>
+                      <w:r>
+                        <w:rPr>
+                          <w:lang w:val="en-US"/>
+                        </w:rPr>
+                        <w:t>Options Menu</w:t>
+                      </w:r>
+                    </w:p>
+                  </w:txbxContent>
+                </v:textbox>
+              </v:shape>
+            </w:pict>
+          </mc:Fallback>
+        </mc:AlternateContent>
+      </w:r>
+    </w:p>
+    <w:p>
+      <w:pPr>
+        <w:jc w:val="center"/>
+        <w:rPr>
+          <w:sz w:val="32"/>
+          <w:szCs w:val="32"/>
+          <w:lang w:val="en-US"/>
+        </w:rPr>
+      </w:pPr>
+      <w:r>
+        <w:rPr>
+          <w:noProof/>
+          <w:sz w:val="32"/>
+          <w:szCs w:val="32"/>
+          <w:lang w:val="en-US"/>
+        </w:rPr>
+        <mc:AlternateContent>
+          <mc:Choice Requires="wps">
+            <w:drawing>
+              <wp:anchor distT="0" distB="0" distL="114300" distR="114300" simplePos="0" relativeHeight="251668480" behindDoc="0" locked="0" layoutInCell="1" allowOverlap="1" wp14:anchorId="25432047" wp14:editId="2DE716A9">
+                <wp:simplePos x="0" y="0"/>
+                <wp:positionH relativeFrom="column">
+                  <wp:posOffset>1479550</wp:posOffset>
+                </wp:positionH>
+                <wp:positionV relativeFrom="paragraph">
+                  <wp:posOffset>187325</wp:posOffset>
+                </wp:positionV>
+                <wp:extent cx="508000" cy="381000"/>
+                <wp:effectExtent l="38100" t="38100" r="25400" b="19050"/>
+                <wp:wrapNone/>
+                <wp:docPr id="11" name="Straight Arrow Connector 11"/>
+                <wp:cNvGraphicFramePr/>
+                <a:graphic xmlns:a="http://schemas.openxmlformats.org/drawingml/2006/main">
+                  <a:graphicData uri="http://schemas.microsoft.com/office/word/2010/wordprocessingShape">
+                    <wps:wsp>
+                      <wps:cNvCnPr/>
+                      <wps:spPr>
+                        <a:xfrm flipH="1" flipV="1">
+                          <a:off x="0" y="0"/>
+                          <a:ext cx="508000" cy="381000"/>
+                        </a:xfrm>
+                        <a:prstGeom prst="straightConnector1">
+                          <a:avLst/>
+                        </a:prstGeom>
+                        <a:ln>
+                          <a:tailEnd type="triangle"/>
+                        </a:ln>
+                      </wps:spPr>
+                      <wps:style>
+                        <a:lnRef idx="1">
+                          <a:schemeClr val="accent1"/>
+                        </a:lnRef>
+                        <a:fillRef idx="0">
+                          <a:schemeClr val="accent1"/>
+                        </a:fillRef>
+                        <a:effectRef idx="0">
+                          <a:schemeClr val="accent1"/>
+                        </a:effectRef>
+                        <a:fontRef idx="minor">
+                          <a:schemeClr val="tx1"/>
+                        </a:fontRef>
+                      </wps:style>
+                      <wps:bodyPr/>
+                    </wps:wsp>
+                  </a:graphicData>
+                </a:graphic>
+              </wp:anchor>
+            </w:drawing>
+          </mc:Choice>
+          <mc:Fallback>
+            <w:pict>
+              <v:shape w14:anchorId="21B36DD1" id="Straight Arrow Connector 11" o:spid="_x0000_s1026" type="#_x0000_t32" style="position:absolute;margin-left:116.5pt;margin-top:14.75pt;width:40pt;height:30pt;flip:x y;z-index:251668480;visibility:visible;mso-wrap-style:square;mso-wrap-distance-left:9pt;mso-wrap-distance-top:0;mso-wrap-distance-right:9pt;mso-wrap-distance-bottom:0;mso-position-horizontal:absolute;mso-position-horizontal-relative:text;mso-position-vertical:absolute;mso-position-vertical-relative:text" o:gfxdata="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" strokecolor="#4472c4 [3204]" strokeweight=".5pt">
+                <v:stroke endarrow="block" joinstyle="miter"/>
+              </v:shape>
+            </w:pict>
+          </mc:Fallback>
+        </mc:AlternateContent>
+      </w:r>
+      <w:r>
+        <w:rPr>
+          <w:noProof/>
+          <w:sz w:val="32"/>
+          <w:szCs w:val="32"/>
+          <w:lang w:val="en-US"/>
+        </w:rPr>
+        <mc:AlternateContent>
+          <mc:Choice Requires="wps">
+            <w:drawing>
+              <wp:anchor distT="0" distB="0" distL="114300" distR="114300" simplePos="0" relativeHeight="251662336" behindDoc="0" locked="0" layoutInCell="1" allowOverlap="1" wp14:anchorId="0E67FD01" wp14:editId="22F63E50">
+                <wp:simplePos x="0" y="0"/>
+                <wp:positionH relativeFrom="column">
+                  <wp:posOffset>2311400</wp:posOffset>
+                </wp:positionH>
+                <wp:positionV relativeFrom="paragraph">
+                  <wp:posOffset>504825</wp:posOffset>
+                </wp:positionV>
+                <wp:extent cx="1193800" cy="317500"/>
+                <wp:effectExtent l="0" t="0" r="25400" b="25400"/>
+                <wp:wrapNone/>
+                <wp:docPr id="5" name="Text Box 5"/>
+                <wp:cNvGraphicFramePr/>
+                <a:graphic xmlns:a="http://schemas.openxmlformats.org/drawingml/2006/main">
+                  <a:graphicData uri="http://schemas.microsoft.com/office/word/2010/wordprocessingShape">
+                    <wps:wsp>
+                      <wps:cNvSpPr txBox="1"/>
+                      <wps:spPr>
+                        <a:xfrm>
+                          <a:off x="0" y="0"/>
+                          <a:ext cx="1193800" cy="317500"/>
+                        </a:xfrm>
+                        <a:prstGeom prst="rect">
+                          <a:avLst/>
+                        </a:prstGeom>
+                        <a:solidFill>
+                          <a:schemeClr val="lt1"/>
+                        </a:solidFill>
+                        <a:ln w="6350">
+                          <a:solidFill>
+                            <a:prstClr val="black"/>
+                          </a:solidFill>
+                        </a:ln>
+                      </wps:spPr>
+                      <wps:txbx>
+                        <w:txbxContent>
+                          <w:p>
+                            <w:pPr>
+                              <w:rPr>
+                                <w:lang w:val="en-US"/>
+                              </w:rPr>
+                            </w:pPr>
+                            <w:r>
+                              <w:rPr>
+                                <w:lang w:val="en-US"/>
+                              </w:rPr>
+                              <w:t>Game Screen</w:t>
+                            </w:r>
+                          </w:p>
+                        </w:txbxContent>
+                      </wps:txbx>
+                      <wps:bodyPr rot="0" spcFirstLastPara="0" vertOverflow="overflow" horzOverflow="overflow" vert="horz" wrap="square" lIns="91440" tIns="45720" rIns="91440" bIns="45720" numCol="1" spcCol="0" rtlCol="0" fromWordArt="0" anchor="t" anchorCtr="0" forceAA="0" compatLnSpc="1">
+                        <a:prstTxWarp prst="textNoShape">
+                          <a:avLst/>
+                        </a:prstTxWarp>
+                        <a:noAutofit/>
+                      </wps:bodyPr>
+                    </wps:wsp>
+                  </a:graphicData>
+                </a:graphic>
+                <wp14:sizeRelH relativeFrom="margin">
+                  <wp14:pctWidth>0</wp14:pctWidth>
+                </wp14:sizeRelH>
+              </wp:anchor>
+            </w:drawing>
+          </mc:Choice>
+          <mc:Fallback>
+            <w:pict>
+              <v:shape w14:anchorId="0E67FD01" id="Text Box 5" o:spid="_x0000_s1029" type="#_x0000_t202" style="position:absolute;left:0;text-align:left;margin-left:182pt;margin-top:39.75pt;width:94pt;height:25pt;z-index:251662336;visibility:visible;mso-wrap-style:square;mso-width-percent:0;mso-wrap-distance-left:9pt;mso-wrap-distance-top:0;mso-wrap-distance-right:9pt;mso-wrap-distance-bottom:0;mso-position-horizontal:absolute;mso-position-horizontal-relative:text;mso-position-vertical:absolute;mso-position-vertical-relative:text;mso-width-percent:0;mso-width-relative:margin;v-text-anchor:top" o:gfxdata="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" fillcolor="white [3201]" strokeweight=".5pt">
+                <v:textbox>
+                  <w:txbxContent>
+                    <w:p>
+                      <w:pPr>
+                        <w:rPr>
+                          <w:lang w:val="en-US"/>
+                        </w:rPr>
+                      </w:pPr>
+                      <w:r>
+                        <w:rPr>
+                          <w:lang w:val="en-US"/>
+                        </w:rPr>
+                        <w:t>Game Screen</w:t>
+                      </w:r>
+                    </w:p>
+                  </w:txbxContent>
+                </v:textbox>
+              </v:shape>
+            </w:pict>
+          </mc:Fallback>
+        </mc:AlternateContent>
+      </w:r>
+      <w:r>
+        <w:rPr>
+          <w:noProof/>
+          <w:sz w:val="32"/>
+          <w:szCs w:val="32"/>
+          <w:lang w:val="en-US"/>
+        </w:rPr>
+        <mc:AlternateContent>
+          <mc:Choice Requires="wps">
+            <w:drawing>
+              <wp:anchor distT="0" distB="0" distL="114300" distR="114300" simplePos="0" relativeHeight="251661312" behindDoc="0" locked="0" layoutInCell="1" allowOverlap="1" wp14:anchorId="085FAF66" wp14:editId="723DFE8C">
+                <wp:simplePos x="0" y="0"/>
+                <wp:positionH relativeFrom="column">
+                  <wp:posOffset>1981200</wp:posOffset>
+                </wp:positionH>
+                <wp:positionV relativeFrom="paragraph">
+                  <wp:posOffset>295275</wp:posOffset>
+                </wp:positionV>
+                <wp:extent cx="1733550" cy="755650"/>
+                <wp:effectExtent l="0" t="0" r="19050" b="25400"/>
+                <wp:wrapNone/>
+                <wp:docPr id="4" name="Rectangle 4"/>
+                <wp:cNvGraphicFramePr/>
+                <a:graphic xmlns:a="http://schemas.openxmlformats.org/drawingml/2006/main">
+                  <a:graphicData uri="http://schemas.microsoft.com/office/word/2010/wordprocessingShape">
+                    <wps:wsp>
+                      <wps:cNvSpPr/>
+                      <wps:spPr>
+                        <a:xfrm>
+                          <a:off x="0" y="0"/>
+                          <a:ext cx="1733550" cy="755650"/>
+                        </a:xfrm>
+                        <a:prstGeom prst="rect">
+                          <a:avLst/>
+                        </a:prstGeom>
+                      </wps:spPr>
+                      <wps:style>
+                        <a:lnRef idx="2">
+                          <a:schemeClr val="accent6"/>
+                        </a:lnRef>
+                        <a:fillRef idx="1">
+                          <a:schemeClr val="lt1"/>
+                        </a:fillRef>
+                        <a:effectRef idx="0">
+                          <a:schemeClr val="accent6"/>
+                        </a:effectRef>
+                        <a:fontRef idx="minor">
+                          <a:schemeClr val="dk1"/>
+                        </a:fontRef>
+                      </wps:style>
+                      <wps:bodyPr rot="0" spcFirstLastPara="0" vertOverflow="overflow" horzOverflow="overflow" vert="horz" wrap="square" lIns="91440" tIns="45720" rIns="91440" bIns="45720" numCol="1" spcCol="0" rtlCol="0" fromWordArt="0" anchor="ctr" anchorCtr="0" forceAA="0" compatLnSpc="1">
+                        <a:prstTxWarp prst="textNoShape">
+                          <a:avLst/>
+                        </a:prstTxWarp>
+                        <a:noAutofit/>
+                      </wps:bodyPr>
+                    </wps:wsp>
+                  </a:graphicData>
+                </a:graphic>
+                <wp14:sizeRelH relativeFrom="margin">
+                  <wp14:pctWidth>0</wp14:pctWidth>
+                </wp14:sizeRelH>
+                <wp14:sizeRelV relativeFrom="margin">
+                  <wp14:pctHeight>0</wp14:pctHeight>
+                </wp14:sizeRelV>
+              </wp:anchor>
+            </w:drawing>
+          </mc:Choice>
+          <mc:Fallback>
+            <w:pict>
+              <v:rect w14:anchorId="33F3C59B" id="Rectangle 4" o:spid="_x0000_s1026" style="position:absolute;margin-left:156pt;margin-top:23.25pt;width:136.5pt;height:59.5pt;z-index:251661312;visibility:visible;mso-wrap-style:square;mso-width-percent:0;mso-height-percent:0;mso-wrap-distance-left:9pt;mso-wrap-distance-top:0;mso-wrap-distance-right:9pt;mso-wrap-distance-bottom:0;mso-position-horizontal:absolute;mso-position-horizontal-relative:text;mso-position-vertical:absolute;mso-position-vertical-relative:text;mso-width-percent:0;mso-height-percent:0;mso-width-relative:margin;mso-height-relative:margin;v-text-anchor:middle" o:gfxdata="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" fillcolor="white [3201]" strokecolor="#70ad47 [3209]" strokeweight="1pt"/>
+            </w:pict>
+          </mc:Fallback>
+        </mc:AlternateContent>
+      </w:r>
     </w:p>
     <w:sectPr>
+      <w:footerReference w:type="default" r:id="rId8"/>
       <w:pgSz w:w="12240" w:h="15840"/>
       <w:pgMar w:top="1440" w:right="1440" w:bottom="1440" w:left="1440" w:header="708" w:footer="708" w:gutter="0"/>
       <w:cols w:space="708"/>
@@ -2537,6 +3818,109 @@
     </w:sectPr>
   </w:body>
 </w:document>
+</file>
+
+<file path=word/endnotes.xml><?xml version="1.0" encoding="utf-8"?>
+<w:endnotes xmlns:wpc="http://schemas.microsoft.com/office/word/2010/wordprocessingCanvas" xmlns:cx="http://schemas.microsoft.com/office/drawing/2014/chartex" xmlns:cx1="http://schemas.microsoft.com/office/drawing/2015/9/8/chartex" xmlns:cx2="http://schemas.microsoft.com/office/drawing/2015/10/21/chartex" xmlns:cx3="http://schemas.microsoft.com/office/drawing/2016/5/9/chartex" xmlns:cx4="http://schemas.microsoft.com/office/drawing/2016/5/10/chartex" xmlns:cx5="http://schemas.microsoft.com/office/drawing/2016/5/11/chartex" xmlns:cx6="http://schemas.microsoft.com/office/drawing/2016/5/12/chartex" xmlns:cx7="http://schemas.microsoft.com/office/drawing/2016/5/13/chartex" xmlns:cx8="http://schemas.microsoft.com/office/drawing/2016/5/14/chartex" xmlns:mc="http://schemas.openxmlformats.org/markup-compatibility/2006" xmlns:aink="http://schemas.microsoft.com/office/drawing/2016/ink" xmlns:am3d="http://schemas.microsoft.com/office/drawing/2017/model3d" xmlns:o="urn:schemas-microsoft-com:office:office" xmlns:r="http://schemas.openxmlformats.org/officeDocument/2006/relationships" xmlns:m="http://schemas.openxmlformats.org/officeDocument/2006/math" xmlns:v="urn:schemas-microsoft-com:vml" xmlns:wp14="http://schemas.microsoft.com/office/word/2010/wordprocessingDrawing" xmlns:wp="http://schemas.openxmlformats.org/drawingml/2006/wordprocessingDrawing" xmlns:w10="urn:schemas-microsoft-com:office:word" xmlns:w="http://schemas.openxmlformats.org/wordprocessingml/2006/main" xmlns:w14="http://schemas.microsoft.com/office/word/2010/wordml" xmlns:w15="http://schemas.microsoft.com/office/word/2012/wordml" xmlns:w16cid="http://schemas.microsoft.com/office/word/2016/wordml/cid" xmlns:w16se="http://schemas.microsoft.com/office/word/2015/wordml/symex" xmlns:wpg="http://schemas.microsoft.com/office/word/2010/wordprocessingGroup" xmlns:wpi="http://schemas.microsoft.com/office/word/2010/wordprocessingInk" xmlns:wne="http://schemas.microsoft.com/office/word/2006/wordml" xmlns:wps="http://schemas.microsoft.com/office/word/2010/wordprocessingShape" mc:Ignorable="w14 w15 w16se w16cid wp14">
+  <w:endnote w:type="separator" w:id="-1">
+    <w:p>
+      <w:pPr>
+        <w:spacing w:after="0" w:line="240" w:lineRule="auto"/>
+      </w:pPr>
+      <w:r>
+        <w:separator/>
+      </w:r>
+    </w:p>
+  </w:endnote>
+  <w:endnote w:type="continuationSeparator" w:id="0">
+    <w:p>
+      <w:pPr>
+        <w:spacing w:after="0" w:line="240" w:lineRule="auto"/>
+      </w:pPr>
+      <w:r>
+        <w:continuationSeparator/>
+      </w:r>
+    </w:p>
+  </w:endnote>
+</w:endnotes>
+</file>
+
+<file path=word/footer1.xml><?xml version="1.0" encoding="utf-8"?>
+<w:ftr xmlns:wpc="http://schemas.microsoft.com/office/word/2010/wordprocessingCanvas" xmlns:cx="http://schemas.microsoft.com/office/drawing/2014/chartex" xmlns:cx1="http://schemas.microsoft.com/office/drawing/2015/9/8/chartex" xmlns:cx2="http://schemas.microsoft.com/office/drawing/2015/10/21/chartex" xmlns:cx3="http://schemas.microsoft.com/office/drawing/2016/5/9/chartex" xmlns:cx4="http://schemas.microsoft.com/office/drawing/2016/5/10/chartex" xmlns:cx5="http://schemas.microsoft.com/office/drawing/2016/5/11/chartex" xmlns:cx6="http://schemas.microsoft.com/office/drawing/2016/5/12/chartex" xmlns:cx7="http://schemas.microsoft.com/office/drawing/2016/5/13/chartex" xmlns:cx8="http://schemas.microsoft.com/office/drawing/2016/5/14/chartex" xmlns:mc="http://schemas.openxmlformats.org/markup-compatibility/2006" xmlns:aink="http://schemas.microsoft.com/office/drawing/2016/ink" xmlns:am3d="http://schemas.microsoft.com/office/drawing/2017/model3d" xmlns:o="urn:schemas-microsoft-com:office:office" xmlns:r="http://schemas.openxmlformats.org/officeDocument/2006/relationships" xmlns:m="http://schemas.openxmlformats.org/officeDocument/2006/math" xmlns:v="urn:schemas-microsoft-com:vml" xmlns:wp14="http://schemas.microsoft.com/office/word/2010/wordprocessingDrawing" xmlns:wp="http://schemas.openxmlformats.org/drawingml/2006/wordprocessingDrawing" xmlns:w10="urn:schemas-microsoft-com:office:word" xmlns:w="http://schemas.openxmlformats.org/wordprocessingml/2006/main" xmlns:w14="http://schemas.microsoft.com/office/word/2010/wordml" xmlns:w15="http://schemas.microsoft.com/office/word/2012/wordml" xmlns:w16cid="http://schemas.microsoft.com/office/word/2016/wordml/cid" xmlns:w16se="http://schemas.microsoft.com/office/word/2015/wordml/symex" xmlns:wpg="http://schemas.microsoft.com/office/word/2010/wordprocessingGroup" xmlns:wpi="http://schemas.microsoft.com/office/word/2010/wordprocessingInk" xmlns:wne="http://schemas.microsoft.com/office/word/2006/wordml" xmlns:wps="http://schemas.microsoft.com/office/word/2010/wordprocessingShape" mc:Ignorable="w14 w15 w16se w16cid wp14">
+  <w:sdt>
+    <w:sdtPr>
+      <w:id w:val="1374433137"/>
+      <w:docPartObj>
+        <w:docPartGallery w:val="Page Numbers (Bottom of Page)"/>
+        <w:docPartUnique/>
+      </w:docPartObj>
+    </w:sdtPr>
+    <w:sdtEndPr>
+      <w:rPr>
+        <w:noProof/>
+      </w:rPr>
+    </w:sdtEndPr>
+    <w:sdtContent>
+      <w:p>
+        <w:pPr>
+          <w:pStyle w:val="Footer"/>
+          <w:jc w:val="right"/>
+        </w:pPr>
+        <w:r>
+          <w:fldChar w:fldCharType="begin"/>
+        </w:r>
+        <w:r>
+          <w:instrText xml:space="preserve"> PAGE   \* MERGEFORMAT </w:instrText>
+        </w:r>
+        <w:r>
+          <w:fldChar w:fldCharType="separate"/>
+        </w:r>
+        <w:r>
+          <w:rPr>
+            <w:noProof/>
+          </w:rPr>
+          <w:t>2</w:t>
+        </w:r>
+        <w:r>
+          <w:rPr>
+            <w:noProof/>
+          </w:rPr>
+          <w:fldChar w:fldCharType="end"/>
+        </w:r>
+      </w:p>
+    </w:sdtContent>
+  </w:sdt>
+  <w:p>
+    <w:pPr>
+      <w:pStyle w:val="Footer"/>
+    </w:pPr>
+  </w:p>
+</w:ftr>
+</file>
+
+<file path=word/footnotes.xml><?xml version="1.0" encoding="utf-8"?>
+<w:footnotes xmlns:wpc="http://schemas.microsoft.com/office/word/2010/wordprocessingCanvas" xmlns:cx="http://schemas.microsoft.com/office/drawing/2014/chartex" xmlns:cx1="http://schemas.microsoft.com/office/drawing/2015/9/8/chartex" xmlns:cx2="http://schemas.microsoft.com/office/drawing/2015/10/21/chartex" xmlns:cx3="http://schemas.microsoft.com/office/drawing/2016/5/9/chartex" xmlns:cx4="http://schemas.microsoft.com/office/drawing/2016/5/10/chartex" xmlns:cx5="http://schemas.microsoft.com/office/drawing/2016/5/11/chartex" xmlns:cx6="http://schemas.microsoft.com/office/drawing/2016/5/12/chartex" xmlns:cx7="http://schemas.microsoft.com/office/drawing/2016/5/13/chartex" xmlns:cx8="http://schemas.microsoft.com/office/drawing/2016/5/14/chartex" xmlns:mc="http://schemas.openxmlformats.org/markup-compatibility/2006" xmlns:aink="http://schemas.microsoft.com/office/drawing/2016/ink" xmlns:am3d="http://schemas.microsoft.com/office/drawing/2017/model3d" xmlns:o="urn:schemas-microsoft-com:office:office" xmlns:r="http://schemas.openxmlformats.org/officeDocument/2006/relationships" xmlns:m="http://schemas.openxmlformats.org/officeDocument/2006/math" xmlns:v="urn:schemas-microsoft-com:vml" xmlns:wp14="http://schemas.microsoft.com/office/word/2010/wordprocessingDrawing" xmlns:wp="http://schemas.openxmlformats.org/drawingml/2006/wordprocessingDrawing" xmlns:w10="urn:schemas-microsoft-com:office:word" xmlns:w="http://schemas.openxmlformats.org/wordprocessingml/2006/main" xmlns:w14="http://schemas.microsoft.com/office/word/2010/wordml" xmlns:w15="http://schemas.microsoft.com/office/word/2012/wordml" xmlns:w16cid="http://schemas.microsoft.com/office/word/2016/wordml/cid" xmlns:w16se="http://schemas.microsoft.com/office/word/2015/wordml/symex" xmlns:wpg="http://schemas.microsoft.com/office/word/2010/wordprocessingGroup" xmlns:wpi="http://schemas.microsoft.com/office/word/2010/wordprocessingInk" xmlns:wne="http://schemas.microsoft.com/office/word/2006/wordml" xmlns:wps="http://schemas.microsoft.com/office/word/2010/wordprocessingShape" mc:Ignorable="w14 w15 w16se w16cid wp14">
+  <w:footnote w:type="separator" w:id="-1">
+    <w:p>
+      <w:pPr>
+        <w:spacing w:after="0" w:line="240" w:lineRule="auto"/>
+      </w:pPr>
+      <w:r>
+        <w:separator/>
+      </w:r>
+    </w:p>
+  </w:footnote>
+  <w:footnote w:type="continuationSeparator" w:id="0">
+    <w:p>
+      <w:pPr>
+        <w:spacing w:after="0" w:line="240" w:lineRule="auto"/>
+      </w:pPr>
+      <w:r>
+        <w:continuationSeparator/>
+      </w:r>
+    </w:p>
+  </w:footnote>
+</w:footnotes>
 </file>
 
 <file path=word/numbering.xml><?xml version="1.0" encoding="utf-8"?>
@@ -3677,6 +5061,50 @@
       <w:contextualSpacing/>
     </w:pPr>
   </w:style>
+  <w:style w:type="paragraph" w:styleId="Header">
+    <w:name w:val="header"/>
+    <w:basedOn w:val="Normal"/>
+    <w:link w:val="HeaderChar"/>
+    <w:uiPriority w:val="99"/>
+    <w:unhideWhenUsed/>
+    <w:rsid w:val="00F94C9B"/>
+    <w:pPr>
+      <w:tabs>
+        <w:tab w:val="center" w:pos="4680"/>
+        <w:tab w:val="right" w:pos="9360"/>
+      </w:tabs>
+      <w:spacing w:after="0" w:line="240" w:lineRule="auto"/>
+    </w:pPr>
+  </w:style>
+  <w:style w:type="character" w:customStyle="1" w:styleId="HeaderChar">
+    <w:name w:val="Header Char"/>
+    <w:basedOn w:val="DefaultParagraphFont"/>
+    <w:link w:val="Header"/>
+    <w:uiPriority w:val="99"/>
+    <w:rsid w:val="00F94C9B"/>
+  </w:style>
+  <w:style w:type="paragraph" w:styleId="Footer">
+    <w:name w:val="footer"/>
+    <w:basedOn w:val="Normal"/>
+    <w:link w:val="FooterChar"/>
+    <w:uiPriority w:val="99"/>
+    <w:unhideWhenUsed/>
+    <w:rsid w:val="00F94C9B"/>
+    <w:pPr>
+      <w:tabs>
+        <w:tab w:val="center" w:pos="4680"/>
+        <w:tab w:val="right" w:pos="9360"/>
+      </w:tabs>
+      <w:spacing w:after="0" w:line="240" w:lineRule="auto"/>
+    </w:pPr>
+  </w:style>
+  <w:style w:type="character" w:customStyle="1" w:styleId="FooterChar">
+    <w:name w:val="Footer Char"/>
+    <w:basedOn w:val="DefaultParagraphFont"/>
+    <w:link w:val="Footer"/>
+    <w:uiPriority w:val="99"/>
+    <w:rsid w:val="00F94C9B"/>
+  </w:style>
 </w:styles>
 </file>
 
@@ -3980,7 +5408,7 @@
 </file>
 
 <file path=customXml/itemProps1.xml><?xml version="1.0" encoding="utf-8"?>
-<ds:datastoreItem xmlns:ds="http://schemas.openxmlformats.org/officeDocument/2006/customXml" ds:itemID="{C1591A3F-E18A-49DF-BAE9-AABEE17295A1}">
+<ds:datastoreItem xmlns:ds="http://schemas.openxmlformats.org/officeDocument/2006/customXml" ds:itemID="{7B0C08BB-A151-4B03-B229-0298BD5C05E4}">
   <ds:schemaRefs>
     <ds:schemaRef ds:uri="http://schemas.openxmlformats.org/officeDocument/2006/bibliography"/>
   </ds:schemaRefs>

</xml_diff>